<commit_message>
sun and moon asset finished| WorkLog-D updated
</commit_message>
<xml_diff>
--- a/WorkLog/WorkLog - D.docx
+++ b/WorkLog/WorkLog - D.docx
@@ -36,24 +36,100 @@
       <w:r>
         <w:t xml:space="preserve"> to keep a log of the project updates</w:t>
       </w:r>
+    </w:p>
+    <w:p>
+      <w:pPr>
+        <w:spacing w:after="0"/>
+      </w:pPr>
+      <w:r>
+        <w:t>-moved all folders from SVN to git</w:t>
+      </w:r>
+    </w:p>
+    <w:p>
+      <w:pPr>
+        <w:spacing w:after="0"/>
+      </w:pPr>
+      <w:r>
+        <w:t>-went through animation and rigging techniques tutorial</w:t>
+      </w:r>
+    </w:p>
+    <w:p>
+      <w:pPr>
+        <w:spacing w:after="0"/>
+      </w:pPr>
+    </w:p>
+    <w:p>
+      <w:pPr>
+        <w:spacing w:after="0"/>
+      </w:pPr>
+      <w:r>
+        <w:t>Saturday, 23 October 2016</w:t>
+      </w:r>
+    </w:p>
+    <w:p>
+      <w:pPr>
+        <w:spacing w:after="0"/>
+      </w:pPr>
+      <w:r>
+        <w:t>-group meeting where we discussed the introductory temple map</w:t>
+      </w:r>
+    </w:p>
+    <w:p>
+      <w:pPr>
+        <w:spacing w:after="0"/>
+      </w:pPr>
+      <w:r>
+        <w:t xml:space="preserve">-we started to work on a list of assets required for the game completion </w:t>
+      </w:r>
+    </w:p>
+    <w:p>
+      <w:pPr>
+        <w:spacing w:after="0"/>
+      </w:pPr>
+    </w:p>
+    <w:p>
+      <w:pPr>
+        <w:spacing w:after="0"/>
+      </w:pPr>
+      <w:r>
+        <w:t>Sunday, 25 October 2016</w:t>
+      </w:r>
+    </w:p>
+    <w:p>
+      <w:pPr>
+        <w:spacing w:after="0"/>
+      </w:pPr>
+      <w:r>
+        <w:t>-started working on the sun and moon assets for the temple puzzle</w:t>
+      </w:r>
+    </w:p>
+    <w:p>
+      <w:pPr>
+        <w:spacing w:after="0"/>
+      </w:pPr>
+    </w:p>
+    <w:p>
+      <w:pPr>
+        <w:spacing w:after="0"/>
+      </w:pPr>
+      <w:r>
+        <w:t>Monday, 26 October 2016</w:t>
+      </w:r>
+    </w:p>
+    <w:p>
+      <w:pPr>
+        <w:spacing w:after="0"/>
+      </w:pPr>
+      <w:r>
+        <w:t>-both moon and sun assets are done and ready to be extorted to unity</w:t>
+      </w:r>
+    </w:p>
+    <w:p>
+      <w:pPr>
+        <w:spacing w:after="0"/>
+      </w:pPr>
       <w:bookmarkStart w:id="0" w:name="_GoBack"/>
       <w:bookmarkEnd w:id="0"/>
-    </w:p>
-    <w:p>
-      <w:pPr>
-        <w:spacing w:after="0"/>
-      </w:pPr>
-      <w:r>
-        <w:t>-moved all folders from SVN to git</w:t>
-      </w:r>
-    </w:p>
-    <w:p>
-      <w:pPr>
-        <w:spacing w:after="0"/>
-      </w:pPr>
-      <w:r>
-        <w:t>-went through animation and rigging techniques tutorial</w:t>
-      </w:r>
     </w:p>
     <w:sectPr>
       <w:pgSz w:w="11906" w:h="16838"/>

</xml_diff>

<commit_message>
Ram trap and workLog Updated
</commit_message>
<xml_diff>
--- a/WorkLog/WorkLog - D.docx
+++ b/WorkLog/WorkLog - D.docx
@@ -167,29 +167,57 @@
         <w:spacing w:after="0"/>
       </w:pPr>
       <w:r>
-        <w:t>Tuesday, 27</w:t>
-      </w:r>
-      <w:r>
-        <w:t xml:space="preserve"> Oct 2016</w:t>
-      </w:r>
-    </w:p>
-    <w:p>
-      <w:pPr>
-        <w:spacing w:after="0"/>
-      </w:pPr>
-      <w:r>
-        <w:t>-</w:t>
-      </w:r>
-      <w:r>
-        <w:t>ceiling axe modelled and pushed to git repository</w:t>
-      </w:r>
-    </w:p>
-    <w:p>
-      <w:pPr>
-        <w:spacing w:after="0"/>
-      </w:pPr>
+        <w:t>Wednesday</w:t>
+      </w:r>
+      <w:r>
+        <w:t>, 27 Oct 2016</w:t>
+      </w:r>
+    </w:p>
+    <w:p>
+      <w:pPr>
+        <w:spacing w:after="0"/>
+      </w:pPr>
+      <w:r>
+        <w:t>-ceiling axe modelled and pushed to git repository</w:t>
+      </w:r>
+    </w:p>
+    <w:p>
+      <w:pPr>
+        <w:spacing w:after="0"/>
+      </w:pPr>
+    </w:p>
+    <w:p>
+      <w:pPr>
+        <w:spacing w:after="0"/>
+      </w:pPr>
+      <w:r>
+        <w:t>Saturday, 29 Oct 2016</w:t>
+      </w:r>
+    </w:p>
+    <w:p>
+      <w:pPr>
+        <w:spacing w:after="0"/>
+      </w:pPr>
+      <w:r>
+        <w:t>-ram trap model created and submited</w:t>
+      </w:r>
       <w:bookmarkStart w:id="0" w:name="_GoBack"/>
       <w:bookmarkEnd w:id="0"/>
+    </w:p>
+    <w:p>
+      <w:pPr>
+        <w:spacing w:after="0"/>
+      </w:pPr>
+    </w:p>
+    <w:p>
+      <w:pPr>
+        <w:spacing w:after="0"/>
+      </w:pPr>
+    </w:p>
+    <w:p>
+      <w:pPr>
+        <w:spacing w:after="0"/>
+      </w:pPr>
     </w:p>
     <w:p>
       <w:pPr>

</xml_diff>